<commit_message>
Lives + DocFinal + FINISH
</commit_message>
<xml_diff>
--- a/DOCUMENT/Iafrate_Thomas_WFA_DOC.docx
+++ b/DOCUMENT/Iafrate_Thomas_WFA_DOC.docx
@@ -25,8 +25,6 @@
         </w:rPr>
         <w:t>ORGANISATION</w:t>
       </w:r>
-      <w:bookmarkStart w:id="0" w:name="_GoBack"/>
-      <w:bookmarkEnd w:id="0"/>
     </w:p>
     <w:p>
       <w:pPr>
@@ -160,31 +158,7 @@
           <w:lang w:eastAsia="fr-FR"/>
           <w14:ligatures w14:val="none"/>
         </w:rPr>
-        <w:t xml:space="preserve">Après avoir assimilé les bases des Windows </w:t>
-      </w:r>
-      <w:proofErr w:type="spellStart"/>
-      <w:r>
-        <w:rPr>
-          <w:rFonts w:ascii="Arial Rounded MT Bold" w:eastAsia="Times New Roman" w:hAnsi="Arial Rounded MT Bold" w:cs="Times New Roman"/>
-          <w:kern w:val="0"/>
-          <w:sz w:val="32"/>
-          <w:szCs w:val="32"/>
-          <w:lang w:eastAsia="fr-FR"/>
-          <w14:ligatures w14:val="none"/>
-        </w:rPr>
-        <w:t>Form</w:t>
-      </w:r>
-      <w:proofErr w:type="spellEnd"/>
-      <w:r>
-        <w:rPr>
-          <w:rFonts w:ascii="Arial Rounded MT Bold" w:eastAsia="Times New Roman" w:hAnsi="Arial Rounded MT Bold" w:cs="Times New Roman"/>
-          <w:kern w:val="0"/>
-          <w:sz w:val="32"/>
-          <w:szCs w:val="32"/>
-          <w:lang w:eastAsia="fr-FR"/>
-          <w14:ligatures w14:val="none"/>
-        </w:rPr>
-        <w:t xml:space="preserve"> Applications, j'ai implémenté le code permettant les mouvements du personnage de gauche à droite et ajouté des animations pour le personnage. J’ai utilisé un tutoriel pour m’aider, et la progression était plutôt homogène. Cela a été un jour de consolidation et d'application des compétences nouvellement acquises.</w:t>
+        <w:t>Après avoir assimilé les bases des Windows Form Applications, j'ai implémenté le code permettant les mouvements du personnage de gauche à droite et ajouté des animations pour le personnage. J’ai utilisé un tutoriel pour m’aider, et la progression était plutôt homogène. Cela a été un jour de consolidation et d'application des compétences nouvellement acquises.</w:t>
       </w:r>
     </w:p>
     <w:p>
@@ -308,31 +282,7 @@
           <w:lang w:eastAsia="fr-FR"/>
           <w14:ligatures w14:val="none"/>
         </w:rPr>
-        <w:t xml:space="preserve">J'ai créé mon Form2.cs pour le niveau 2 et envisagé une disposition différente des plateformes. J’ai également conceptualisé un ennemi, bien que le code soit encore en cours de réalisation. L'aide de mon mentor a été précieuse pour résoudre une erreur liée à la création de mon </w:t>
-      </w:r>
-      <w:proofErr w:type="spellStart"/>
-      <w:r>
-        <w:rPr>
-          <w:rFonts w:ascii="Arial Rounded MT Bold" w:eastAsia="Times New Roman" w:hAnsi="Arial Rounded MT Bold" w:cs="Times New Roman"/>
-          <w:kern w:val="0"/>
-          <w:sz w:val="32"/>
-          <w:szCs w:val="32"/>
-          <w:lang w:eastAsia="fr-FR"/>
-          <w14:ligatures w14:val="none"/>
-        </w:rPr>
-        <w:t>Form</w:t>
-      </w:r>
-      <w:proofErr w:type="spellEnd"/>
-      <w:r>
-        <w:rPr>
-          <w:rFonts w:ascii="Arial Rounded MT Bold" w:eastAsia="Times New Roman" w:hAnsi="Arial Rounded MT Bold" w:cs="Times New Roman"/>
-          <w:kern w:val="0"/>
-          <w:sz w:val="32"/>
-          <w:szCs w:val="32"/>
-          <w:lang w:eastAsia="fr-FR"/>
-          <w14:ligatures w14:val="none"/>
-        </w:rPr>
-        <w:t>, ce qui m'a permis de surmonter cet obstacle et de continuer mon développement.</w:t>
+        <w:t>J'ai créé mon Form2.cs pour le niveau 2 et envisagé une disposition différente des plateformes. J’ai également conceptualisé un ennemi, bien que le code soit encore en cours de réalisation. L'aide de mon mentor a été précieuse pour résoudre une erreur liée à la création de mon Form, ce qui m'a permis de surmonter cet obstacle et de continuer mon développement.</w:t>
       </w:r>
     </w:p>
     <w:p>
@@ -468,41 +418,84 @@
           <w:lang w:eastAsia="fr-FR"/>
           <w14:ligatures w14:val="none"/>
         </w:rPr>
-        <w:t xml:space="preserve">Le manque de sommeil commence à se faire sentir, mais la passion pour le projet compense la fatigue. J'ai finalisé le Form3 et implémenté une mécanique de clé pour passer la porte, renonçant à l'idée de la pierre tombante au profit de piques mortels. J'ai également créé une page d'accueil et une page de fin, modifié les </w:t>
-      </w:r>
-      <w:proofErr w:type="spellStart"/>
-      <w:r>
-        <w:rPr>
-          <w:rFonts w:ascii="Arial Rounded MT Bold" w:eastAsia="Times New Roman" w:hAnsi="Arial Rounded MT Bold" w:cs="Times New Roman"/>
-          <w:kern w:val="0"/>
-          <w:sz w:val="32"/>
-          <w:szCs w:val="32"/>
-          <w:lang w:eastAsia="fr-FR"/>
-          <w14:ligatures w14:val="none"/>
-        </w:rPr>
-        <w:t>assets</w:t>
-      </w:r>
-      <w:proofErr w:type="spellEnd"/>
-      <w:r>
-        <w:rPr>
-          <w:rFonts w:ascii="Arial Rounded MT Bold" w:eastAsia="Times New Roman" w:hAnsi="Arial Rounded MT Bold" w:cs="Times New Roman"/>
-          <w:kern w:val="0"/>
-          <w:sz w:val="32"/>
-          <w:szCs w:val="32"/>
-          <w:lang w:eastAsia="fr-FR"/>
-          <w14:ligatures w14:val="none"/>
-        </w:rPr>
-        <w:t xml:space="preserve"> des plateformes et de la porte, et implémenté le transfert du score entre les niveaux. Tout se déroule comme prévu, et le projet progresse à un bon rythme.</w:t>
-      </w:r>
-    </w:p>
-    <w:p>
-      <w:pPr>
-        <w:rPr>
-          <w:rFonts w:ascii="Arial Rounded MT Bold" w:hAnsi="Arial Rounded MT Bold"/>
-          <w:sz w:val="32"/>
-          <w:szCs w:val="32"/>
-        </w:rPr>
-      </w:pPr>
+        <w:t>Le manque de sommeil commence à se faire sentir, mais la passion pour le projet compense la fatigue. J'ai finalisé le Form3 et implémenté une mécanique de clé pour passer la porte, renonçant à l'idée de la pierre tombante au profit de piques mortels. J'ai également créé une page d'accueil et une page de fin, modifié les assets des plateformes et de la porte, et implémenté le transfert du score entre les niveaux. Tout se déroule comme prévu, et le projet progresse à un bon rythme.</w:t>
+      </w:r>
+    </w:p>
+    <w:p>
+      <w:pPr>
+        <w:rPr>
+          <w:rFonts w:ascii="Arial Rounded MT Bold" w:hAnsi="Arial Rounded MT Bold"/>
+          <w:sz w:val="32"/>
+          <w:szCs w:val="32"/>
+        </w:rPr>
+      </w:pPr>
+    </w:p>
+    <w:p>
+      <w:pPr>
+        <w:rPr>
+          <w:rFonts w:ascii="Arial Rounded MT Bold" w:hAnsi="Arial Rounded MT Bold"/>
+          <w:sz w:val="32"/>
+          <w:szCs w:val="32"/>
+        </w:rPr>
+      </w:pPr>
+    </w:p>
+    <w:p>
+      <w:pPr>
+        <w:rPr>
+          <w:rFonts w:ascii="Arial Rounded MT Bold" w:hAnsi="Arial Rounded MT Bold"/>
+          <w:sz w:val="32"/>
+          <w:szCs w:val="32"/>
+        </w:rPr>
+      </w:pPr>
+    </w:p>
+    <w:p>
+      <w:pPr>
+        <w:rPr>
+          <w:rFonts w:ascii="Arial Rounded MT Bold" w:hAnsi="Arial Rounded MT Bold"/>
+          <w:b/>
+          <w:sz w:val="32"/>
+          <w:szCs w:val="32"/>
+          <w:u w:val="single"/>
+        </w:rPr>
+      </w:pPr>
+      <w:r>
+        <w:rPr>
+          <w:rFonts w:ascii="Arial Rounded MT Bold" w:hAnsi="Arial Rounded MT Bold"/>
+          <w:b/>
+          <w:sz w:val="32"/>
+          <w:szCs w:val="32"/>
+          <w:u w:val="single"/>
+        </w:rPr>
+        <w:lastRenderedPageBreak/>
+        <w:t>7ème jour (01/10/2023) :</w:t>
+      </w:r>
+    </w:p>
+    <w:p>
+      <w:pPr>
+        <w:rPr>
+          <w:rFonts w:ascii="Arial Rounded MT Bold" w:hAnsi="Arial Rounded MT Bold"/>
+          <w:sz w:val="32"/>
+          <w:szCs w:val="32"/>
+        </w:rPr>
+      </w:pPr>
+      <w:r>
+        <w:rPr>
+          <w:rFonts w:ascii="Arial Rounded MT Bold" w:hAnsi="Arial Rounded MT Bold"/>
+          <w:sz w:val="32"/>
+          <w:szCs w:val="32"/>
+        </w:rPr>
+        <w:t>J’ai fait</w:t>
+      </w:r>
+      <w:bookmarkStart w:id="0" w:name="_GoBack"/>
+      <w:bookmarkEnd w:id="0"/>
+      <w:r>
+        <w:rPr>
+          <w:rFonts w:ascii="Arial Rounded MT Bold" w:hAnsi="Arial Rounded MT Bold"/>
+          <w:sz w:val="32"/>
+          <w:szCs w:val="32"/>
+        </w:rPr>
+        <w:t xml:space="preserve"> tester mon jeu à quelque personne, et elles m’ont toutes deux dit qu’il faudrait faire un système de vies. Alors je l’ai effectué, ce n’était clairement pas compliqué voire même simple. J’ai tout terminé, tout va bien je suis vraiment content de ce projet, j’aime beaucoup faire cela.</w:t>
+      </w:r>
     </w:p>
     <w:sectPr>
       <w:pgSz w:w="11906" w:h="16838"/>

</xml_diff>